<commit_message>
cau tra loi part3
</commit_message>
<xml_diff>
--- a/cautraloi part2.docx
+++ b/cautraloi part2.docx
@@ -7,16 +7,16 @@
   <manifest:file-entry manifest:full-path="/" manifest:version="1.2" manifest:media-type="application/vnd.oasis.opendocument.text"/>
   <manifest:file-entry manifest:full-path="Thumbnails/thumbnail.png" manifest:media-type="image/png"/>
   <manifest:file-entry manifest:full-path="layout-cache" manifest:media-type="application/binary"/>
-  <manifest:file-entry manifest:full-path="Pictures/1000020100000521000002E5536F5C0B34EFE7D5.png" manifest:media-type="image/png"/>
-  <manifest:file-entry manifest:full-path="Pictures/1000020100000517000002E84F0BC759FAB7DEBF.png" manifest:media-type="image/png"/>
-  <manifest:file-entry manifest:full-path="Pictures/1000020100000516000002EF69C794E7F621D405.png" manifest:media-type="image/png"/>
+  <manifest:file-entry manifest:full-path="Pictures/1000020100000517000002E8CA98C48D2E2E4EE3.png" manifest:media-type="image/png"/>
+  <manifest:file-entry manifest:full-path="Pictures/1000020100000516000002EF025E345473902BD5.png" manifest:media-type="image/png"/>
+  <manifest:file-entry manifest:full-path="Pictures/1000020100000519000002DF686AC105EBE13214.png" manifest:media-type="image/png"/>
   <manifest:file-entry manifest:full-path="Pictures/1000020100000518000002E5D39ADA30E9683656.png" manifest:media-type="image/png"/>
-  <manifest:file-entry manifest:full-path="Pictures/1000020100000519000002DF2A5A65FF676245CB.png" manifest:media-type="image/png"/>
-  <manifest:file-entry manifest:full-path="Pictures/10000201000002B60000014D4CC35B0159208B96.png" manifest:media-type="image/png"/>
-  <manifest:file-entry manifest:full-path="Pictures/1000000000000555000002DF8D2580B664BDEF64.jpg" manifest:media-type="image/jpeg"/>
+  <manifest:file-entry manifest:full-path="Pictures/10000201000002B60000014D32C3D16E21872AC5.png" manifest:media-type="image/png"/>
   <manifest:file-entry manifest:full-path="Pictures/1000020100000514000002E72611228F2698B541.png" manifest:media-type="image/png"/>
-  <manifest:file-entry manifest:full-path="Pictures/100002010000051F000002E94127CC6B5A97BEB3.png" manifest:media-type="image/png"/>
-  <manifest:file-entry manifest:full-path="Pictures/1000020100000522000002EFCD46A1D5516E682E.png" manifest:media-type="image/png"/>
+  <manifest:file-entry manifest:full-path="Pictures/100002010000051F000002E93FC26A65CFE9558D.png" manifest:media-type="image/png"/>
+  <manifest:file-entry manifest:full-path="Pictures/1000020100000521000002E590821F0091159506.png" manifest:media-type="image/png"/>
+  <manifest:file-entry manifest:full-path="Pictures/1000000000000555000002DF40B2414B5A25E1A5.jpg" manifest:media-type="image/jpeg"/>
+  <manifest:file-entry manifest:full-path="Pictures/1000020100000522000002EFFC7A73BABA783E7A.png" manifest:media-type="image/png"/>
   <manifest:file-entry manifest:full-path="content.xml" manifest:media-type="text/xml"/>
   <manifest:file-entry manifest:full-path="styles.xml" manifest:media-type="text/xml"/>
   <manifest:file-entry manifest:full-path="meta.xml" manifest:media-type="text/xml"/>
@@ -151,14 +151,14 @@
       <style:paragraph-properties fo:text-align="center" style:justify-single-word="false" style:page-number="auto"/>
       <style:text-properties fo:text-transform="uppercase" style:font-name="Liberation Serif" fo:font-size="20pt" fo:font-weight="bold" officeooo:paragraph-rsid="00316b0f" style:font-size-asian="20pt" style:font-weight-asian="bold"/>
     </style:style>
-    <style:style style:name="P32" style:family="paragraph" style:parent-style-name="Text_20_body" style:list-style-name="L1">
-      <style:text-properties officeooo:paragraph-rsid="00316b0f"/>
+    <style:style style:name="P32" style:family="paragraph" style:parent-style-name="Text_20_body">
+      <style:text-properties style:font-name="Liberation Serif" officeooo:paragraph-rsid="00316b0f"/>
     </style:style>
     <style:style style:name="P33" style:family="paragraph" style:parent-style-name="Text_20_body" style:list-style-name="L3">
       <style:paragraph-properties fo:text-align="center" style:justify-single-word="false"/>
       <style:text-properties style:font-name="Liberation Serif" fo:font-size="12pt" officeooo:paragraph-rsid="00316b0f" style:font-size-asian="12pt" style:font-size-complex="12pt"/>
     </style:style>
-    <style:style style:name="P34" style:family="paragraph" style:parent-style-name="Text_20_body">
+    <style:style style:name="P34" style:family="paragraph" style:parent-style-name="Text_20_body" style:list-style-name="L1">
       <style:text-properties officeooo:paragraph-rsid="00316b0f"/>
     </style:style>
     <style:style style:name="P35" style:family="paragraph" style:parent-style-name="Text_20_body" style:list-style-name="L1">
@@ -193,33 +193,30 @@
       <style:text-properties style:font-name="Liberation Serif" fo:font-size="12pt" fo:font-weight="normal" officeooo:rsid="0028860a" style:font-size-asian="12pt" style:font-weight-asian="normal" style:font-size-complex="12pt" style:font-weight-complex="normal"/>
     </style:style>
     <style:style style:name="T6" style:family="text">
-      <style:text-properties officeooo:rsid="000f1f35"/>
+      <style:text-properties officeooo:rsid="0013ce96"/>
     </style:style>
     <style:style style:name="T7" style:family="text">
-      <style:text-properties officeooo:rsid="0013ce96"/>
+      <style:text-properties officeooo:rsid="001a092a"/>
     </style:style>
     <style:style style:name="T8" style:family="text">
-      <style:text-properties officeooo:rsid="001a092a"/>
+      <style:text-properties officeooo:rsid="001f27a8"/>
     </style:style>
     <style:style style:name="T9" style:family="text">
-      <style:text-properties officeooo:rsid="001f27a8"/>
+      <style:text-properties officeooo:rsid="001fc34f"/>
     </style:style>
     <style:style style:name="T10" style:family="text">
-      <style:text-properties officeooo:rsid="001fc34f"/>
+      <style:text-properties fo:font-style="italic"/>
     </style:style>
     <style:style style:name="T11" style:family="text">
-      <style:text-properties fo:font-style="italic"/>
+      <style:text-properties fo:color="#000000" style:font-name="Liberation Serif" fo:font-weight="normal" style:font-weight-asian="normal" style:font-weight-complex="normal"/>
     </style:style>
     <style:style style:name="T12" style:family="text">
-      <style:text-properties fo:color="#000000" style:font-name="Liberation Serif" fo:font-weight="normal" style:font-weight-asian="normal" style:font-weight-complex="normal"/>
+      <style:text-properties fo:color="#000000" style:font-name="Liberation Serif" fo:font-weight="normal" officeooo:rsid="002bd4c9" style:font-weight-asian="normal" style:font-weight-complex="normal"/>
     </style:style>
     <style:style style:name="T13" style:family="text">
-      <style:text-properties fo:color="#000000" style:font-name="Liberation Serif" fo:font-weight="normal" officeooo:rsid="002bd4c9" style:font-weight-asian="normal" style:font-weight-complex="normal"/>
+      <style:text-properties officeooo:rsid="002bd4c9"/>
     </style:style>
     <style:style style:name="T14" style:family="text">
-      <style:text-properties officeooo:rsid="002bd4c9"/>
-    </style:style>
-    <style:style style:name="T15" style:family="text">
       <style:text-properties fo:font-weight="bold" style:font-weight-asian="bold" style:font-weight-complex="bold"/>
     </style:style>
     <style:style style:name="fr1" style:family="graphic" style:parent-style-name="Graphics">
@@ -453,9 +450,7 @@
           </table:table-cell>
         </table:table-row>
       </table:table>
-      <text:p text:style-name="P7">
-        <text:span text:style-name="T1"/>
-      </text:p>
+      <text:p text:style-name="P5"/>
       <text:p text:style-name="P7">
         <text:span text:style-name="T1">
           <text:tab/>
@@ -485,19 +480,19 @@
       </text:p>
       <text:p text:style-name="P5"/>
       <text:p text:style-name="P19">
-        <text:span text:style-name="T15">2.</text:span>
-        <text:span text:style-name="T15">How to show product attributes on product view? Take a screenshot of what you have tested.</text:span>
+        <text:span text:style-name="T14">2.</text:span>
+        <text:span text:style-name="T14">How to show product attributes on product view? Take a screenshot of what you have tested.</text:span>
       </text:p>
       <text:p text:style-name="P8">
         <draw:frame draw:style-name="fr1" draw:name="Image1" text:anchor-type="paragraph" svg:width="6.0346in" svg:height="3.2492in" draw:z-index="0">
-          <draw:image xlink:href="Pictures/1000000000000555000002DF8D2580B664BDEF64.jpg" xlink:type="simple" xlink:show="embed" xlink:actuate="onLoad"/>
+          <draw:image xlink:href="Pictures/1000000000000555000002DF40B2414B5A25E1A5.jpg" xlink:type="simple" xlink:show="embed" xlink:actuate="onLoad"/>
         </draw:frame>
         <text:soft-page-break/>
       </text:p>
       <text:p text:style-name="P8"/>
       <text:p text:style-name="P8"/>
       <text:p text:style-name="P8">
-        <draw:frame draw:style-name="fr1" draw:name="Image2" text:anchor-type="paragraph" svg:width="6.6929in" svg:height="3.8252in" draw:z-index="1">
+        <draw:frame draw:style-name="fr1" draw:name="Image2" text:anchor-type="paragraph" svg:width="6.3055in" svg:height="3.6035in" draw:z-index="1">
           <draw:image xlink:href="Pictures/1000020100000514000002E72611228F2698B541.png" xlink:type="simple" xlink:show="embed" xlink:actuate="onLoad"/>
         </draw:frame>
       </text:p>
@@ -523,27 +518,25 @@
         </text:span>
         <text:span text:style-name="T1">.</text:span>
       </text:p>
-      <text:p text:style-name="P14">
-        <text:soft-page-break/>
-        3. Please configure a layered navigation with a few attributes like size, color, genders and take a screenshot:
-      </text:p>
+      <text:p text:style-name="P14">3. Please configure a layered navigation with a few attributes like size, color, genders and take a screenshot:</text:p>
       <text:p text:style-name="P10"/>
       <text:p text:style-name="P1">
         <draw:frame draw:style-name="fr1" draw:name="Image3" text:anchor-type="paragraph" svg:width="6.6929in" svg:height="3.8028in" draw:z-index="2">
-          <draw:image xlink:href="Pictures/100002010000051F000002E94127CC6B5A97BEB3.png" xlink:type="simple" xlink:show="embed" xlink:actuate="onLoad"/>
+          <draw:image xlink:href="Pictures/100002010000051F000002E93FC26A65CFE9558D.png" xlink:type="simple" xlink:show="embed" xlink:actuate="onLoad"/>
         </draw:frame>
+        <text:soft-page-break/>
       </text:p>
       <text:p text:style-name="P4">4. Setup color swatches on a sample configurable product and take a screenshot</text:p>
       <text:p text:style-name="P4"/>
       <text:p text:style-name="P11">
         <draw:frame draw:style-name="fr1" draw:name="Image4" text:anchor-type="paragraph" svg:width="6.6929in" svg:height="3.8252in" draw:z-index="3">
-          <draw:image xlink:href="Pictures/1000020100000522000002EFCD46A1D5516E682E.png" xlink:type="simple" xlink:show="embed" xlink:actuate="onLoad"/>
+          <draw:image xlink:href="Pictures/1000020100000522000002EFFC7A73BABA783E7A.png" xlink:type="simple" xlink:show="embed" xlink:actuate="onLoad"/>
         </draw:frame>
       </text:p>
       <text:p text:style-name="P15">5. Take a screenshot of the CSV you have tested with table rate</text:p>
       <text:p text:style-name="P11">
         <draw:frame draw:style-name="fr1" draw:name="Image5" text:anchor-type="paragraph" svg:width="6.6929in" svg:height="3.211in" draw:z-index="4">
-          <draw:image xlink:href="Pictures/10000201000002B60000014D4CC35B0159208B96.png" xlink:type="simple" xlink:show="embed" xlink:actuate="onLoad"/>
+          <draw:image xlink:href="Pictures/10000201000002B60000014D32C3D16E21872AC5.png" xlink:type="simple" xlink:show="embed" xlink:actuate="onLoad"/>
         </draw:frame>
         <text:soft-page-break/>
       </text:p>
@@ -585,7 +578,7 @@
       </text:p>
       <text:p text:style-name="P9">
         'L_AMT1' =&gt; '31.50': second 
-        <text:span text:style-name="T7">
+        <text:span text:style-name="T6">
           <text:s/>
           product;
         </text:span>
@@ -596,7 +589,7 @@
         <text:s text:c="3"/>
         An order state is a position of an order in an order processing flow. Magento has the following pre-defines order states:
       </text:p>
-      <text:list xml:id="list2512099451128316490" text:style-name="L1">
+      <text:list xml:id="list4274342676157840008" text:style-name="L1">
         <text:list-item>
           <text:p text:style-name="P35">New</text:p>
         </text:list-item>
@@ -619,12 +612,12 @@
           <text:p text:style-name="P37">On Hold </text:p>
         </text:list-item>
         <text:list-item>
-          <text:p text:style-name="P32">Payment Review </text:p>
+          <text:p text:style-name="P34">Payment Review </text:p>
         </text:list-item>
       </text:list>
       <text:p text:style-name="P7">Each Magento order state can have one or more order statuses assigned to it. This makes order processing easier and helps to add some flexibility to it.</text:p>
       <text:p text:style-name="P7">For example, a “Pending Payment” order state can have the following order statuses:</text:p>
-      <text:list xml:id="list4714362516850979767" text:style-name="L2">
+      <text:list xml:id="list3967930464257938116" text:style-name="L2">
         <text:list-item>
           <text:p text:style-name="P38">Pending Payment Paypal </text:p>
         </text:list-item>
@@ -643,9 +636,9 @@
       <text:p text:style-name="P26">- The physical moving of good from one point to another, such as the moving of merchandise from the warehouse to the customer.</text:p>
       <text:p text:style-name="P26">
         - A 
-        <text:span text:style-name="T8">credit memo </text:span>
+        <text:span text:style-name="T7">credit memo </text:span>
         is a document that shows the amount that is due the customer for a full or partial refund. 
-        <text:span text:style-name="T8">
+        <text:span text:style-name="T7">
           These document are generated when customers paid for product, products is shipped, customers refund 
           <text:s/>
           products.
@@ -662,7 +655,7 @@
       <text:p text:style-name="P7">
         <text:s text:c="2"/>
         - On the Admin sidebar, tap Catalog. Then choose 
-        <text:span text:style-name="T9">Product</text:span>
+        <text:span text:style-name="T8">Product</text:span>
         .
       </text:p>
       <text:p text:style-name="P7">
@@ -672,7 +665,7 @@
       <text:p text:style-name="P7">
         <text:s text:c="2"/>
         - Under Product Details, set Tax Class to “
-        <text:span text:style-name="T9">None”</text:span>
+        <text:span text:style-name="T8">None”</text:span>
         .
       </text:p>
       <text:p text:style-name="P25">12. How do setup tax when product price with tax is same for all countries ?</text:p>
@@ -683,7 +676,7 @@
       <text:p text:style-name="P26"/>
       <text:p text:style-name="P25">13. What is confiugration scoppe in admin? How do we set diffrent configuration option for each store/website ?</text:p>
       <text:p text:style-name="P26">
-        <text:span text:style-name="T10">
+        <text:span text:style-name="T9">
           <text:s text:c="4"/>
           C
         </text:span>
@@ -695,21 +688,21 @@
       <text:p text:style-name="P25">14. What directive did you use in your practice ? Take screenshot of result on front-end</text:p>
       <text:p text:style-name="P26">
         - I use 
-        <text:span text:style-name="T14">t</text:span>
-        <text:span text:style-name="T12">he “media” Directive in </text:span>
-        <text:span text:style-name="T13">my practice.</text:span>
+        <text:span text:style-name="T13">t</text:span>
+        <text:span text:style-name="T11">he “media” Directive in </text:span>
+        <text:span text:style-name="T12">my practice.</text:span>
       </text:p>
       <text:p text:style-name="P26"/>
       <text:p text:style-name="P26">
         <draw:frame draw:style-name="fr3" draw:name="Image7" text:anchor-type="paragraph" svg:width="6.6929in" svg:height="3.7693in" draw:z-index="6">
-          <draw:image xlink:href="Pictures/1000020100000519000002DF2A5A65FF676245CB.png" xlink:type="simple" xlink:show="embed" xlink:actuate="onLoad"/>
+          <draw:image xlink:href="Pictures/1000020100000519000002DF686AC105EBE13214.png" xlink:type="simple" xlink:show="embed" xlink:actuate="onLoad"/>
         </draw:frame>
         <text:soft-page-break/>
       </text:p>
       <text:p text:style-name="P26"/>
       <text:p text:style-name="P26">
         <draw:frame draw:style-name="fr3" draw:name="Image8" text:anchor-type="paragraph" svg:width="6.6929in" svg:height="3.8602in" draw:z-index="7">
-          <draw:image xlink:href="Pictures/1000020100000516000002EF69C794E7F621D405.png" xlink:type="simple" xlink:show="embed" xlink:actuate="onLoad"/>
+          <draw:image xlink:href="Pictures/1000020100000516000002EF025E345473902BD5.png" xlink:type="simple" xlink:show="embed" xlink:actuate="onLoad"/>
         </draw:frame>
       </text:p>
       <text:p text:style-name="P26"/>
@@ -795,23 +788,23 @@
       <text:p text:style-name="P25">17. How to setup a Magento store with different product name for each language ? Take a screenshot of what you have done</text:p>
       <text:p text:style-name="P26">
         - 
-        <text:span text:style-name="T14">First, install </text:span>
+        <text:span text:style-name="T13">First, install </text:span>
         <text:bookmark text:name="download--contribute-to-vietnamese-language-pack"/>
         Vietnamese Language Pack.
       </text:p>
       <text:p text:style-name="P26">
         - 
-        <text:span text:style-name="T14">Then, edit produt which you want to setup product name for Vietnamese language. Next, choose “Viet Nam” at Store View. Edit product name correspond with Vietnamese language. Finally, click Save.</text:span>
+        <text:span text:style-name="T13">Then, edit produt which you want to setup product name for Vietnamese language. Next, choose “Viet Nam” at Store View. Edit product name correspond with Vietnamese language. Finally, click Save.</text:span>
       </text:p>
       <text:p text:style-name="P26">
         <draw:frame draw:style-name="fr2" draw:name="Image9" text:anchor-type="paragraph" svg:width="6.6929in" svg:height="3.8217in" draw:z-index="8">
-          <draw:image xlink:href="Pictures/1000020100000517000002E84F0BC759FAB7DEBF.png" xlink:type="simple" xlink:show="embed" xlink:actuate="onLoad"/>
+          <draw:image xlink:href="Pictures/1000020100000517000002E8CA98C48D2E2E4EE3.png" xlink:type="simple" xlink:show="embed" xlink:actuate="onLoad"/>
         </draw:frame>
       </text:p>
       <text:p text:style-name="P26"/>
       <text:p text:style-name="P26">
         <draw:frame draw:style-name="fr3" draw:name="Image10" text:anchor-type="paragraph" svg:width="6.6929in" svg:height="3.7772in" draw:z-index="9">
-          <draw:image xlink:href="Pictures/1000020100000521000002E5536F5C0B34EFE7D5.png" xlink:type="simple" xlink:show="embed" xlink:actuate="onLoad"/>
+          <draw:image xlink:href="Pictures/1000020100000521000002E590821F0091159506.png" xlink:type="simple" xlink:show="embed" xlink:actuate="onLoad"/>
         </draw:frame>
         <text:soft-page-break/>
       </text:p>
@@ -878,71 +871,71 @@
       </text:p>
       <text:p text:style-name="P25">19. Describe purpose of each Magento cache</text:p>
       <text:p text:style-name="P3">Magento 2 has twelve default cache types. These are: </text:p>
-      <text:list xml:id="list2829310134640090528" text:style-name="L3">
+      <text:list xml:id="list4239611167271861351" text:style-name="L3">
         <text:list-item>
           <text:p text:style-name="P36">
-            <text:span text:style-name="T11">Configuration</text:span>
+            <text:span text:style-name="T10">Configuration</text:span>
              – generally, the system collects configuration info from all module/config.xml files and stocks it all together in the configuration cache; this setting lets you manage specific website and Store View cache type. 
           </text:p>
         </text:list-item>
         <text:list-item>
           <text:p text:style-name="P36">
-            <text:span text:style-name="T11">Layouts</text:span>
+            <text:span text:style-name="T10">Layouts</text:span>
              – this setting embraces the compiled page layout from all components; in case you implement some changes to your layout files, flush this cache type. 
           </text:p>
         </text:list-item>
         <text:list-item>
           <text:p text:style-name="P36">
-            <text:span text:style-name="T11">Blocks HTML output</text:span>
+            <text:span text:style-name="T10">Blocks HTML output</text:span>
              – comprises HTML page fragments per block; should be flushed after making updates to a store view layer. 
           </text:p>
         </text:list-item>
         <text:list-item>
           <text:p text:style-name="P36">
-            <text:span text:style-name="T11">Collections Data</text:span>
+            <text:span text:style-name="T10">Collections Data</text:span>
              – contains the whole chain of database queries; gets cleaned automatically by the system. 
           </text:p>
         </text:list-item>
         <text:list-item>
           <text:p text:style-name="P36">
-            <text:span text:style-name="T11">Reflection Data</text:span>
+            <text:span text:style-name="T10">Reflection Data</text:span>
              – embraces any reflection data for API interfaces. 
           </text:p>
         </text:list-item>
         <text:list-item>
           <text:p text:style-name="P36">
-            <text:span text:style-name="T11">Database DDL operations</text:span>
+            <text:span text:style-name="T10">Database DDL operations</text:span>
              – contains database schema. 
           </text:p>
         </text:list-item>
         <text:list-item>
           <text:p text:style-name="P36">
             <text:soft-page-break/>
-            <text:span text:style-name="T11">Entity attribute value (EAV)</text:span>
+            <text:span text:style-name="T10">Entity attribute value (EAV)</text:span>
              — comprises metadata for EAV attributes (for instance, store labels, site search settings, links to certain pieces of PHP code, etc.). 
           </text:p>
         </text:list-item>
         <text:list-item>
           <text:p text:style-name="P36">
-            <text:span text:style-name="T11">Integrations Configuration and Integrations API Configuration</text:span>
+            <text:span text:style-name="T10">Integrations Configuration and Integrations API Configuration</text:span>
              – the former caches the compiled integrations while the latter — Compiled integration APIs. 
           </text:p>
         </text:list-item>
         <text:list-item>
           <text:p text:style-name="P36">
-            <text:span text:style-name="T11">Page Cache</text:span>
+            <text:span text:style-name="T10">Page Cache</text:span>
              – HTML page code; should be flushed every time after making changes to the website HTML structure. 
           </text:p>
         </text:list-item>
         <text:list-item>
           <text:p text:style-name="P36">
-            <text:span text:style-name="T11">Translations</text:span>
+            <text:span text:style-name="T10">Translations</text:span>
              – merged translations from any modules. 
           </text:p>
         </text:list-item>
         <text:list-item>
           <text:p text:style-name="P33">
-            <text:span text:style-name="T11">Web Services Configuration</text:span>
+            <text:span text:style-name="T10">Web Services Configuration</text:span>
              – basically, this is the cache Web API Structure of a website. 
           </text:p>
         </text:list-item>
@@ -957,9 +950,9 @@
   <office:meta>
     <meta:creation-date>2018-06-21T16:14:48.258637641</meta:creation-date>
     <meta:generator>LibreOffice/5.1.6.2$Linux_X86_64 LibreOffice_project/10m0$Build-2</meta:generator>
-    <dc:date>2018-06-25T10:28:00.200472270</dc:date>
-    <meta:editing-duration>P1DT9M6S</meta:editing-duration>
-    <meta:editing-cycles>20</meta:editing-cycles>
+    <dc:date>2018-06-28T17:35:41.175230137</dc:date>
+    <meta:editing-duration>P1DT13M1S</meta:editing-duration>
+    <meta:editing-cycles>21</meta:editing-cycles>
     <meta:document-statistic meta:table-count="1" meta:image-count="10" meta:object-count="0" meta:page-count="9" meta:paragraph-count="116" meta:word-count="1541" meta:character-count="9132" meta:non-whitespace-character-count="7660"/>
   </office:meta>
 </office:document-meta>
@@ -969,21 +962,21 @@
 <office:document-settings xmlns:office="urn:oasis:names:tc:opendocument:xmlns:office:1.0" xmlns:xlink="http://www.w3.org/1999/xlink" xmlns:config="urn:oasis:names:tc:opendocument:xmlns:config:1.0" xmlns:ooo="http://openoffice.org/2004/office" office:version="1.2">
   <office:settings>
     <config:config-item-set config:name="ooo:view-settings">
-      <config:config-item config:name="ViewAreaTop" config:type="long">46990</config:config-item>
+      <config:config-item config:name="ViewAreaTop" config:type="long">133773</config:config-item>
       <config:config-item config:name="ViewAreaLeft" config:type="long">0</config:config-item>
-      <config:config-item config:name="ViewAreaWidth" config:type="long">46145</config:config-item>
-      <config:config-item config:name="ViewAreaHeight" config:type="long">22544</config:config-item>
+      <config:config-item config:name="ViewAreaWidth" config:type="long">47468</config:config-item>
+      <config:config-item config:name="ViewAreaHeight" config:type="long">24555</config:config-item>
       <config:config-item config:name="ShowRedlineChanges" config:type="boolean">true</config:config-item>
       <config:config-item config:name="InBrowseMode" config:type="boolean">false</config:config-item>
       <config:config-item-map-indexed config:name="Views">
         <config:config-item-map-entry>
           <config:config-item config:name="ViewId" config:type="string">view2</config:config-item>
-          <config:config-item config:name="ViewLeft" config:type="long">14571</config:config-item>
-          <config:config-item config:name="ViewTop" config:type="long">53105</config:config-item>
+          <config:config-item config:name="ViewLeft" config:type="long">21902</config:config-item>
+          <config:config-item config:name="ViewTop" config:type="long">141443</config:config-item>
           <config:config-item config:name="VisibleLeft" config:type="long">0</config:config-item>
-          <config:config-item config:name="VisibleTop" config:type="long">46990</config:config-item>
-          <config:config-item config:name="VisibleRight" config:type="long">46143</config:config-item>
-          <config:config-item config:name="VisibleBottom" config:type="long">69533</config:config-item>
+          <config:config-item config:name="VisibleTop" config:type="long">133773</config:config-item>
+          <config:config-item config:name="VisibleRight" config:type="long">47466</config:config-item>
+          <config:config-item config:name="VisibleBottom" config:type="long">158327</config:config-item>
           <config:config-item config:name="ZoomType" config:type="short">0</config:config-item>
           <config:config-item config:name="ViewLayoutColumns" config:type="short">1</config:config-item>
           <config:config-item config:name="ViewLayoutBookMode" config:type="boolean">false</config:config-item>
@@ -1033,7 +1026,7 @@
       <config:config-item config:name="InvertBorderSpacing" config:type="boolean">false</config:config-item>
       <config:config-item config:name="SaveGlobalDocumentLinks" config:type="boolean">false</config:config-item>
       <config:config-item config:name="TabsRelativeToIndent" config:type="boolean">true</config:config-item>
-      <config:config-item config:name="Rsid" config:type="int">3531885</config:config-item>
+      <config:config-item config:name="Rsid" config:type="int">3781629</config:config-item>
       <config:config-item config:name="PrintProspectRTL" config:type="boolean">false</config:config-item>
       <config:config-item config:name="PrintEmptyPages" config:type="boolean">false</config:config-item>
       <config:config-item config:name="ApplyUserData" config:type="boolean">true</config:config-item>

</xml_diff>